<commit_message>
aggiornati appunti e uniti tutti in un unico file
</commit_message>
<xml_diff>
--- a/Teoria/1)Riassunto_matrici.docx
+++ b/Teoria/1)Riassunto_matrici.docx
@@ -1,13 +1,20 @@
 
 <file path=word/document.xml><?xml version="1.0" encoding="utf-8"?>
-<w:document xmlns:wpc="http://schemas.microsoft.com/office/word/2010/wordprocessingCanvas" xmlns:cx="http://schemas.microsoft.com/office/drawing/2014/chartex" xmlns:cx1="http://schemas.microsoft.com/office/drawing/2015/9/8/chartex" xmlns:cx2="http://schemas.microsoft.com/office/drawing/2015/10/21/chartex" xmlns:cx3="http://schemas.microsoft.com/office/drawing/2016/5/9/chartex" xmlns:cx4="http://schemas.microsoft.com/office/drawing/2016/5/10/chartex" xmlns:cx5="http://schemas.microsoft.com/office/drawing/2016/5/11/chartex" xmlns:cx6="http://schemas.microsoft.com/office/drawing/2016/5/12/chartex" xmlns:cx7="http://schemas.microsoft.com/office/drawing/2016/5/13/chartex" xmlns:cx8="http://schemas.microsoft.com/office/drawing/2016/5/14/chartex" xmlns:mc="http://schemas.openxmlformats.org/markup-compatibility/2006" xmlns:aink="http://schemas.microsoft.com/office/drawing/2016/ink" xmlns:am3d="http://schemas.microsoft.com/office/drawing/2017/model3d" xmlns:o="urn:schemas-microsoft-com:office:office" xmlns:oel="http://schemas.microsoft.com/office/2019/extlst" xmlns:r="http://schemas.openxmlformats.org/officeDocument/2006/relationships" xmlns:m="http://schemas.openxmlformats.org/officeDocument/2006/math" xmlns:v="urn:schemas-microsoft-com:vml" xmlns:wp14="http://schemas.microsoft.com/office/word/2010/wordprocessingDrawing" xmlns:wp="http://schemas.openxmlformats.org/drawingml/2006/wordprocessingDrawing" xmlns:w10="urn:schemas-microsoft-com:office:word" xmlns:w="http://schemas.openxmlformats.org/wordprocessingml/2006/main" xmlns:w14="http://schemas.microsoft.com/office/word/2010/wordml" xmlns:w15="http://schemas.microsoft.com/office/word/2012/wordml" xmlns:w16cex="http://schemas.microsoft.com/office/word/2018/wordml/cex" xmlns:w16cid="http://schemas.microsoft.com/office/word/2016/wordml/cid" xmlns:w16="http://schemas.microsoft.com/office/word/2018/wordml" xmlns:w16sdtdh="http://schemas.microsoft.com/office/word/2020/wordml/sdtdatahash" xmlns:w16se="http://schemas.microsoft.com/office/word/2015/wordml/symex" xmlns:wpg="http://schemas.microsoft.com/office/word/2010/wordprocessingGroup" xmlns:wpi="http://schemas.microsoft.com/office/word/2010/wordprocessingInk" xmlns:wne="http://schemas.microsoft.com/office/word/2006/wordml" xmlns:wps="http://schemas.microsoft.com/office/word/2010/wordprocessingShape" mc:Ignorable="w14 w15 w16se w16cid w16 w16cex w16sdtdh wp14">
+<w:document xmlns:wpc="http://schemas.microsoft.com/office/word/2010/wordprocessingCanvas" xmlns:cx="http://schemas.microsoft.com/office/drawing/2014/chartex" xmlns:cx1="http://schemas.microsoft.com/office/drawing/2015/9/8/chartex" xmlns:cx2="http://schemas.microsoft.com/office/drawing/2015/10/21/chartex" xmlns:cx3="http://schemas.microsoft.com/office/drawing/2016/5/9/chartex" xmlns:cx4="http://schemas.microsoft.com/office/drawing/2016/5/10/chartex" xmlns:cx5="http://schemas.microsoft.com/office/drawing/2016/5/11/chartex" xmlns:cx6="http://schemas.microsoft.com/office/drawing/2016/5/12/chartex" xmlns:cx7="http://schemas.microsoft.com/office/drawing/2016/5/13/chartex" xmlns:cx8="http://schemas.microsoft.com/office/drawing/2016/5/14/chartex" xmlns:mc="http://schemas.openxmlformats.org/markup-compatibility/2006" xmlns:aink="http://schemas.microsoft.com/office/drawing/2016/ink" xmlns:am3d="http://schemas.microsoft.com/office/drawing/2017/model3d" xmlns:o="urn:schemas-microsoft-com:office:office" xmlns:oel="http://schemas.microsoft.com/office/2019/extlst" xmlns:r="http://schemas.openxmlformats.org/officeDocument/2006/relationships" xmlns:m="http://schemas.openxmlformats.org/officeDocument/2006/math" xmlns:v="urn:schemas-microsoft-com:vml" xmlns:wp14="http://schemas.microsoft.com/office/word/2010/wordprocessingDrawing" xmlns:wp="http://schemas.openxmlformats.org/drawingml/2006/wordprocessingDrawing" xmlns:w10="urn:schemas-microsoft-com:office:word" xmlns:w="http://schemas.openxmlformats.org/wordprocessingml/2006/main" xmlns:w14="http://schemas.microsoft.com/office/word/2010/wordml" xmlns:w15="http://schemas.microsoft.com/office/word/2012/wordml" xmlns:w16cex="http://schemas.microsoft.com/office/word/2018/wordml/cex" xmlns:w16cid="http://schemas.microsoft.com/office/word/2016/wordml/cid" xmlns:w16="http://schemas.microsoft.com/office/word/2018/wordml" xmlns:w16du="http://schemas.microsoft.com/office/word/2023/wordml/word16du" xmlns:w16sdtdh="http://schemas.microsoft.com/office/word/2020/wordml/sdtdatahash" xmlns:w16se="http://schemas.microsoft.com/office/word/2015/wordml/symex" xmlns:wpg="http://schemas.microsoft.com/office/word/2010/wordprocessingGroup" xmlns:wpi="http://schemas.microsoft.com/office/word/2010/wordprocessingInk" xmlns:wne="http://schemas.microsoft.com/office/word/2006/wordml" xmlns:wps="http://schemas.microsoft.com/office/word/2010/wordprocessingShape" mc:Ignorable="w14 w15 w16se w16cid w16 w16cex w16sdtdh wp14">
   <w:body>
     <w:p>
       <w:pPr>
         <w:spacing w:after="0"/>
       </w:pPr>
-      <w:r>
-        <w:t>Un immagine raster può essere rappresentata da una matrice, quindi si possono fare tutte le operazioni che si fanno sulle matrici(non è detto che servano però).</w:t>
+      <w:bookmarkStart w:id="0" w:name="_Hlk131421588"/>
+      <w:r>
+        <w:t xml:space="preserve">Un immagine </w:t>
+      </w:r>
+      <w:r>
+        <w:t>Raster</w:t>
+      </w:r>
+      <w:r>
+        <w:t xml:space="preserve"> può essere rappresentata da una matrice, quindi si possono fare tutte le operazioni che si fanno sulle matrici(non è detto che servano però).</w:t>
       </w:r>
     </w:p>
     <w:p>
@@ -23,6 +30,9 @@
         <w:spacing w:after="0"/>
       </w:pPr>
       <w:r>
+        <w:rPr>
+          <w:noProof/>
+        </w:rPr>
         <w:drawing>
           <wp:inline distT="0" distB="0" distL="0" distR="0" wp14:anchorId="2A221E6A" wp14:editId="79F58C77">
             <wp:extent cx="2305372" cy="676369"/>
@@ -81,6 +91,9 @@
         <w:spacing w:after="0"/>
       </w:pPr>
       <w:r>
+        <w:rPr>
+          <w:noProof/>
+        </w:rPr>
         <w:drawing>
           <wp:inline distT="0" distB="0" distL="0" distR="0" wp14:anchorId="1DBE578D" wp14:editId="2A316E6D">
             <wp:extent cx="1629002" cy="1629002"/>
@@ -131,6 +144,9 @@
         <w:spacing w:after="0"/>
       </w:pPr>
       <w:r>
+        <w:rPr>
+          <w:noProof/>
+        </w:rPr>
         <w:drawing>
           <wp:inline distT="0" distB="0" distL="0" distR="0" wp14:anchorId="3FE4DB4E" wp14:editId="49BE17D3">
             <wp:extent cx="1638529" cy="1600423"/>
@@ -671,6 +687,7 @@
       <w:r>
         <w:rPr>
           <w:rFonts w:cstheme="minorHAnsi"/>
+          <w:noProof/>
           <w:sz w:val="24"/>
           <w:szCs w:val="24"/>
         </w:rPr>
@@ -831,6 +848,7 @@
       <w:r>
         <w:rPr>
           <w:rFonts w:cstheme="minorHAnsi"/>
+          <w:noProof/>
           <w:sz w:val="24"/>
           <w:szCs w:val="24"/>
         </w:rPr>
@@ -1048,6 +1066,7 @@
       <w:r>
         <w:rPr>
           <w:rFonts w:cstheme="minorHAnsi"/>
+          <w:noProof/>
           <w:sz w:val="24"/>
           <w:szCs w:val="24"/>
         </w:rPr>
@@ -1168,6 +1187,7 @@
       <w:r>
         <w:rPr>
           <w:rFonts w:cstheme="minorHAnsi"/>
+          <w:noProof/>
           <w:sz w:val="24"/>
           <w:szCs w:val="24"/>
         </w:rPr>
@@ -1248,6 +1268,7 @@
         </w:rPr>
         <w:t>Per calcolare MSE e PSNR in un immagine RGB o si fa la media dei valori MSE e PSNR sui 3 canali… o si usa una combinazione lineari che è pesata maggiormente sulla componente verde(G)</w:t>
       </w:r>
+      <w:bookmarkEnd w:id="0"/>
     </w:p>
     <w:sectPr>
       <w:pgSz w:w="11906" w:h="16838"/>
@@ -1260,7 +1281,7 @@
 </file>
 
 <file path=word/numbering.xml><?xml version="1.0" encoding="utf-8"?>
-<w:numbering xmlns:wpc="http://schemas.microsoft.com/office/word/2010/wordprocessingCanvas" xmlns:cx="http://schemas.microsoft.com/office/drawing/2014/chartex" xmlns:cx1="http://schemas.microsoft.com/office/drawing/2015/9/8/chartex" xmlns:cx2="http://schemas.microsoft.com/office/drawing/2015/10/21/chartex" xmlns:cx3="http://schemas.microsoft.com/office/drawing/2016/5/9/chartex" xmlns:cx4="http://schemas.microsoft.com/office/drawing/2016/5/10/chartex" xmlns:cx5="http://schemas.microsoft.com/office/drawing/2016/5/11/chartex" xmlns:cx6="http://schemas.microsoft.com/office/drawing/2016/5/12/chartex" xmlns:cx7="http://schemas.microsoft.com/office/drawing/2016/5/13/chartex" xmlns:cx8="http://schemas.microsoft.com/office/drawing/2016/5/14/chartex" xmlns:mc="http://schemas.openxmlformats.org/markup-compatibility/2006" xmlns:aink="http://schemas.microsoft.com/office/drawing/2016/ink" xmlns:am3d="http://schemas.microsoft.com/office/drawing/2017/model3d" xmlns:o="urn:schemas-microsoft-com:office:office" xmlns:oel="http://schemas.microsoft.com/office/2019/extlst" xmlns:r="http://schemas.openxmlformats.org/officeDocument/2006/relationships" xmlns:m="http://schemas.openxmlformats.org/officeDocument/2006/math" xmlns:v="urn:schemas-microsoft-com:vml" xmlns:wp14="http://schemas.microsoft.com/office/word/2010/wordprocessingDrawing" xmlns:wp="http://schemas.openxmlformats.org/drawingml/2006/wordprocessingDrawing" xmlns:w10="urn:schemas-microsoft-com:office:word" xmlns:w="http://schemas.openxmlformats.org/wordprocessingml/2006/main" xmlns:w14="http://schemas.microsoft.com/office/word/2010/wordml" xmlns:w15="http://schemas.microsoft.com/office/word/2012/wordml" xmlns:w16cex="http://schemas.microsoft.com/office/word/2018/wordml/cex" xmlns:w16cid="http://schemas.microsoft.com/office/word/2016/wordml/cid" xmlns:w16="http://schemas.microsoft.com/office/word/2018/wordml" xmlns:w16sdtdh="http://schemas.microsoft.com/office/word/2020/wordml/sdtdatahash" xmlns:w16se="http://schemas.microsoft.com/office/word/2015/wordml/symex" xmlns:wpg="http://schemas.microsoft.com/office/word/2010/wordprocessingGroup" xmlns:wpi="http://schemas.microsoft.com/office/word/2010/wordprocessingInk" xmlns:wne="http://schemas.microsoft.com/office/word/2006/wordml" xmlns:wps="http://schemas.microsoft.com/office/word/2010/wordprocessingShape" mc:Ignorable="w14 w15 w16se w16cid w16 w16cex w16sdtdh wp14">
+<w:numbering xmlns:wpc="http://schemas.microsoft.com/office/word/2010/wordprocessingCanvas" xmlns:cx="http://schemas.microsoft.com/office/drawing/2014/chartex" xmlns:cx1="http://schemas.microsoft.com/office/drawing/2015/9/8/chartex" xmlns:cx2="http://schemas.microsoft.com/office/drawing/2015/10/21/chartex" xmlns:cx3="http://schemas.microsoft.com/office/drawing/2016/5/9/chartex" xmlns:cx4="http://schemas.microsoft.com/office/drawing/2016/5/10/chartex" xmlns:cx5="http://schemas.microsoft.com/office/drawing/2016/5/11/chartex" xmlns:cx6="http://schemas.microsoft.com/office/drawing/2016/5/12/chartex" xmlns:cx7="http://schemas.microsoft.com/office/drawing/2016/5/13/chartex" xmlns:cx8="http://schemas.microsoft.com/office/drawing/2016/5/14/chartex" xmlns:mc="http://schemas.openxmlformats.org/markup-compatibility/2006" xmlns:aink="http://schemas.microsoft.com/office/drawing/2016/ink" xmlns:am3d="http://schemas.microsoft.com/office/drawing/2017/model3d" xmlns:o="urn:schemas-microsoft-com:office:office" xmlns:oel="http://schemas.microsoft.com/office/2019/extlst" xmlns:r="http://schemas.openxmlformats.org/officeDocument/2006/relationships" xmlns:m="http://schemas.openxmlformats.org/officeDocument/2006/math" xmlns:v="urn:schemas-microsoft-com:vml" xmlns:wp14="http://schemas.microsoft.com/office/word/2010/wordprocessingDrawing" xmlns:wp="http://schemas.openxmlformats.org/drawingml/2006/wordprocessingDrawing" xmlns:w10="urn:schemas-microsoft-com:office:word" xmlns:w="http://schemas.openxmlformats.org/wordprocessingml/2006/main" xmlns:w14="http://schemas.microsoft.com/office/word/2010/wordml" xmlns:w15="http://schemas.microsoft.com/office/word/2012/wordml" xmlns:w16cex="http://schemas.microsoft.com/office/word/2018/wordml/cex" xmlns:w16cid="http://schemas.microsoft.com/office/word/2016/wordml/cid" xmlns:w16="http://schemas.microsoft.com/office/word/2018/wordml" xmlns:w16du="http://schemas.microsoft.com/office/word/2023/wordml/word16du" xmlns:w16sdtdh="http://schemas.microsoft.com/office/word/2020/wordml/sdtdatahash" xmlns:w16se="http://schemas.microsoft.com/office/word/2015/wordml/symex" xmlns:wpg="http://schemas.microsoft.com/office/word/2010/wordprocessingGroup" xmlns:wpi="http://schemas.microsoft.com/office/word/2010/wordprocessingInk" xmlns:wne="http://schemas.microsoft.com/office/word/2006/wordml" xmlns:wps="http://schemas.microsoft.com/office/word/2010/wordprocessingShape" mc:Ignorable="w14 w15 w16se w16cid w16 w16cex w16sdtdh wp14">
   <w:abstractNum w:abstractNumId="0" w15:restartNumberingAfterBreak="0">
     <w:nsid w:val="012F0533"/>
     <w:multiLevelType w:val="hybridMultilevel"/>

</xml_diff>